<commit_message>
se agrego manifiesto k8s
</commit_message>
<xml_diff>
--- a/Documentacion/Readme.docx
+++ b/Documentacion/Readme.docx
@@ -48,43 +48,15 @@
       <w:pPr>
         <w:pStyle w:val="Sinespaciado"/>
       </w:pPr>
-      <w:proofErr w:type="spellStart"/>
-      <w:r>
-        <w:t>docker</w:t>
-      </w:r>
-      <w:proofErr w:type="spellEnd"/>
-      <w:r>
-        <w:t xml:space="preserve"> run </w:t>
+      <w:r>
+        <w:t xml:space="preserve">docker run </w:t>
       </w:r>
       <w:r>
         <w:t xml:space="preserve">-d </w:t>
       </w:r>
       <w:r>
-        <w:t>--</w:t>
-      </w:r>
-      <w:proofErr w:type="spellStart"/>
-      <w:r>
-        <w:t>name</w:t>
-      </w:r>
-      <w:proofErr w:type="spellEnd"/>
-      <w:r>
-        <w:t xml:space="preserve"> mongo-</w:t>
-      </w:r>
-      <w:proofErr w:type="spellStart"/>
-      <w:r>
-        <w:t>bootcamp</w:t>
-      </w:r>
-      <w:proofErr w:type="spellEnd"/>
-      <w:r>
-        <w:t xml:space="preserve"> -d -p 27017:27017 </w:t>
-      </w:r>
-      <w:proofErr w:type="spellStart"/>
-      <w:proofErr w:type="gramStart"/>
-      <w:r>
-        <w:t>mongo:latest</w:t>
-      </w:r>
-      <w:proofErr w:type="spellEnd"/>
-      <w:proofErr w:type="gramEnd"/>
+        <w:t>--name mongo-bootcamp -d -p 27017:27017 mongo:latest</w:t>
+      </w:r>
     </w:p>
     <w:p>
       <w:pPr>
@@ -100,84 +72,21 @@
         </w:numPr>
       </w:pPr>
       <w:r>
-        <w:t xml:space="preserve">Iniciar un servicio de </w:t>
-      </w:r>
-      <w:proofErr w:type="spellStart"/>
-      <w:r>
-        <w:t>Identity</w:t>
-      </w:r>
-      <w:proofErr w:type="spellEnd"/>
-      <w:r>
-        <w:t xml:space="preserve"> Management con </w:t>
-      </w:r>
-      <w:proofErr w:type="spellStart"/>
-      <w:r>
-        <w:t>Keycloak</w:t>
-      </w:r>
-      <w:proofErr w:type="spellEnd"/>
-    </w:p>
-    <w:p>
-      <w:pPr>
-        <w:pStyle w:val="Sinespaciado"/>
-      </w:pPr>
-    </w:p>
-    <w:p>
-      <w:pPr>
-        <w:pStyle w:val="Sinespaciado"/>
-      </w:pPr>
-      <w:proofErr w:type="spellStart"/>
-      <w:r>
-        <w:t>docker</w:t>
-      </w:r>
-      <w:proofErr w:type="spellEnd"/>
-      <w:r>
-        <w:t xml:space="preserve"> run -d --</w:t>
-      </w:r>
-      <w:proofErr w:type="spellStart"/>
-      <w:r>
-        <w:t>name</w:t>
-      </w:r>
-      <w:proofErr w:type="spellEnd"/>
-      <w:r>
-        <w:t xml:space="preserve"> </w:t>
-      </w:r>
-      <w:proofErr w:type="spellStart"/>
-      <w:r>
-        <w:t>start-keycloak</w:t>
-      </w:r>
-      <w:proofErr w:type="spellEnd"/>
-      <w:r>
-        <w:t xml:space="preserve"> -p 9999:8080 -e KEYCLOAK_ADMIN=</w:t>
-      </w:r>
-      <w:proofErr w:type="spellStart"/>
-      <w:r>
-        <w:t>admin</w:t>
-      </w:r>
-      <w:proofErr w:type="spellEnd"/>
-      <w:r>
-        <w:t xml:space="preserve"> -e KEYCLOAK_ADMIN_PASSWORD=</w:t>
-      </w:r>
-      <w:proofErr w:type="spellStart"/>
-      <w:r>
-        <w:t>admin</w:t>
-      </w:r>
-      <w:proofErr w:type="spellEnd"/>
-      <w:r>
-        <w:t xml:space="preserve"> quay.io/</w:t>
-      </w:r>
-      <w:proofErr w:type="spellStart"/>
-      <w:r>
-        <w:t>keycloak</w:t>
-      </w:r>
-      <w:proofErr w:type="spellEnd"/>
-      <w:r>
-        <w:t xml:space="preserve">/keycloak:17.0.0 </w:t>
-      </w:r>
-      <w:proofErr w:type="spellStart"/>
-      <w:r>
-        <w:t>start-dev</w:t>
-      </w:r>
-      <w:proofErr w:type="spellEnd"/>
+        <w:t>Iniciar un servicio de Identity Management con Keycloak</w:t>
+      </w:r>
+    </w:p>
+    <w:p>
+      <w:pPr>
+        <w:pStyle w:val="Sinespaciado"/>
+      </w:pPr>
+    </w:p>
+    <w:p>
+      <w:pPr>
+        <w:pStyle w:val="Sinespaciado"/>
+      </w:pPr>
+      <w:r>
+        <w:t>docker run -d --name start-keycloak -p 9999:8080 -e KEYCLOAK_ADMIN=admin -e KEYCLOAK_ADMIN_PASSWORD=admin quay.io/keycloak/keycloak:17.0.0 start-dev</w:t>
+      </w:r>
     </w:p>
     <w:p>
       <w:pPr>
@@ -193,58 +102,27 @@
         </w:numPr>
       </w:pPr>
       <w:r>
-        <w:t xml:space="preserve">Crear una instancia de </w:t>
-      </w:r>
-      <w:proofErr w:type="spellStart"/>
-      <w:r>
-        <w:t>redis</w:t>
-      </w:r>
-      <w:proofErr w:type="spellEnd"/>
-      <w:r>
-        <w:t xml:space="preserve"> para la cache</w:t>
-      </w:r>
-    </w:p>
-    <w:p>
-      <w:pPr>
-        <w:pStyle w:val="Sinespaciado"/>
-      </w:pPr>
-    </w:p>
-    <w:p>
-      <w:pPr>
-        <w:pStyle w:val="Sinespaciado"/>
-      </w:pPr>
-      <w:proofErr w:type="spellStart"/>
-      <w:r>
-        <w:t>docker</w:t>
-      </w:r>
-      <w:proofErr w:type="spellEnd"/>
-      <w:r>
-        <w:t xml:space="preserve"> run -d --</w:t>
-      </w:r>
-      <w:proofErr w:type="spellStart"/>
-      <w:r>
-        <w:t>name</w:t>
-      </w:r>
-      <w:proofErr w:type="spellEnd"/>
-      <w:r>
-        <w:t xml:space="preserve"> </w:t>
-      </w:r>
-      <w:proofErr w:type="spellStart"/>
+        <w:t>Crear una instancia de redis para la cache</w:t>
+      </w:r>
+    </w:p>
+    <w:p>
+      <w:pPr>
+        <w:pStyle w:val="Sinespaciado"/>
+      </w:pPr>
+    </w:p>
+    <w:p>
+      <w:pPr>
+        <w:pStyle w:val="Sinespaciado"/>
+      </w:pPr>
+      <w:r>
+        <w:t xml:space="preserve">docker run -d --name </w:t>
+      </w:r>
       <w:r>
         <w:t>start</w:t>
       </w:r>
       <w:r>
-        <w:t>-redis</w:t>
-      </w:r>
-      <w:proofErr w:type="spellEnd"/>
-      <w:r>
-        <w:t xml:space="preserve"> -p 6379:6379 </w:t>
-      </w:r>
-      <w:proofErr w:type="spellStart"/>
-      <w:r>
-        <w:t>redis</w:t>
-      </w:r>
-      <w:proofErr w:type="spellEnd"/>
+        <w:t>-redis -p 6379:6379 redis</w:t>
+      </w:r>
     </w:p>
     <w:p>
       <w:pPr>
@@ -260,31 +138,7 @@
         </w:numPr>
       </w:pPr>
       <w:r>
-        <w:t xml:space="preserve">Iniciar un </w:t>
-      </w:r>
-      <w:proofErr w:type="spellStart"/>
-      <w:r>
-        <w:t>cluster</w:t>
-      </w:r>
-      <w:proofErr w:type="spellEnd"/>
-      <w:r>
-        <w:t xml:space="preserve"> de </w:t>
-      </w:r>
-      <w:proofErr w:type="spellStart"/>
-      <w:r>
-        <w:t>kubernetes</w:t>
-      </w:r>
-      <w:proofErr w:type="spellEnd"/>
-      <w:r>
-        <w:t xml:space="preserve"> (puede ser </w:t>
-      </w:r>
-      <w:proofErr w:type="spellStart"/>
-      <w:r>
-        <w:t>minikube</w:t>
-      </w:r>
-      <w:proofErr w:type="spellEnd"/>
-      <w:r>
-        <w:t xml:space="preserve"> o el que viene en el Docker Desktop de Windows)</w:t>
+        <w:t>Iniciar un cluster de kubernetes (puede ser minikube o el que viene en el Docker Desktop de Windows)</w:t>
       </w:r>
     </w:p>
     <w:p>
@@ -302,21 +156,11 @@
         </w:numPr>
       </w:pPr>
       <w:r>
-        <w:t xml:space="preserve">Desplegar los microservicios desarrollados en el </w:t>
-      </w:r>
-      <w:proofErr w:type="spellStart"/>
-      <w:r>
-        <w:t>cluster</w:t>
-      </w:r>
-      <w:proofErr w:type="spellEnd"/>
-      <w:r>
-        <w:t xml:space="preserve"> de </w:t>
-      </w:r>
-      <w:proofErr w:type="spellStart"/>
-      <w:r>
-        <w:t>kubernetes</w:t>
-      </w:r>
-      <w:proofErr w:type="spellEnd"/>
+        <w:t>Desplegar los microservicios desarrollados en el cluster</w:t>
+      </w:r>
+      <w:r>
+        <w:t xml:space="preserve"> de kubernetes</w:t>
+      </w:r>
     </w:p>
     <w:p>
       <w:pPr>
@@ -328,27 +172,15 @@
       <w:pPr>
         <w:pStyle w:val="Sinespaciado"/>
       </w:pPr>
-      <w:proofErr w:type="spellStart"/>
-      <w:r>
-        <w:t>kubectl</w:t>
-      </w:r>
-      <w:proofErr w:type="spellEnd"/>
-      <w:r>
-        <w:t xml:space="preserve"> </w:t>
-      </w:r>
-      <w:proofErr w:type="spellStart"/>
-      <w:r>
-        <w:t>apply</w:t>
-      </w:r>
-      <w:proofErr w:type="spellEnd"/>
-      <w:r>
-        <w:t xml:space="preserve"> -f svc5_</w:t>
-      </w:r>
-      <w:proofErr w:type="gramStart"/>
-      <w:r>
-        <w:t>ofic.yaml</w:t>
-      </w:r>
-      <w:proofErr w:type="gramEnd"/>
+      <w:r>
+        <w:t xml:space="preserve">kubectl apply -f </w:t>
+      </w:r>
+      <w:r>
+        <w:t>desp_k8s</w:t>
+      </w:r>
+      <w:r>
+        <w:t>.yaml</w:t>
+      </w:r>
     </w:p>
     <w:p>
       <w:pPr>
@@ -363,13 +195,8 @@
         <w:t xml:space="preserve">El archivo </w:t>
       </w:r>
       <w:r>
-        <w:t>svc5_</w:t>
-      </w:r>
-      <w:proofErr w:type="gramStart"/>
-      <w:r>
-        <w:t>ofic.yaml</w:t>
-      </w:r>
-      <w:proofErr w:type="gramEnd"/>
+        <w:t>desp_k8s.yaml</w:t>
+      </w:r>
       <w:r>
         <w:t xml:space="preserve"> se encuentra en el repositorio</w:t>
       </w:r>
@@ -404,10 +231,10 @@
           <w:noProof/>
         </w:rPr>
         <w:drawing>
-          <wp:inline distT="0" distB="0" distL="0" distR="0" wp14:anchorId="0EE9A5F5" wp14:editId="35B52B3E">
-            <wp:extent cx="5754624" cy="1950720"/>
+          <wp:inline distT="0" distB="0" distL="0" distR="0" wp14:anchorId="04C1F2E0" wp14:editId="6D4AD540">
+            <wp:extent cx="5989168" cy="1943100"/>
             <wp:effectExtent l="0" t="0" r="0" b="0"/>
-            <wp:docPr id="1" name="Imagen 1" descr="Texto&#10;&#10;Descripción generada automáticamente"/>
+            <wp:docPr id="4" name="Imagen 4"/>
             <wp:cNvGraphicFramePr>
               <a:graphicFrameLocks xmlns:a="http://schemas.openxmlformats.org/drawingml/2006/main" noChangeAspect="1"/>
             </wp:cNvGraphicFramePr>
@@ -415,7 +242,7 @@
               <a:graphicData uri="http://schemas.openxmlformats.org/drawingml/2006/picture">
                 <pic:pic xmlns:pic="http://schemas.openxmlformats.org/drawingml/2006/picture">
                   <pic:nvPicPr>
-                    <pic:cNvPr id="1" name="Imagen 1" descr="Texto&#10;&#10;Descripción generada automáticamente"/>
+                    <pic:cNvPr id="0" name="Picture 1"/>
                     <pic:cNvPicPr>
                       <a:picLocks noChangeAspect="1" noChangeArrowheads="1"/>
                     </pic:cNvPicPr>
@@ -436,7 +263,7 @@
                   <pic:spPr bwMode="auto">
                     <a:xfrm>
                       <a:off x="0" y="0"/>
-                      <a:ext cx="5756688" cy="1951420"/>
+                      <a:ext cx="6005575" cy="1948423"/>
                     </a:xfrm>
                     <a:prstGeom prst="rect">
                       <a:avLst/>
@@ -638,13 +465,8 @@
           <w:numId w:val="2"/>
         </w:numPr>
       </w:pPr>
-      <w:proofErr w:type="spellStart"/>
-      <w:r>
-        <w:t>Config</w:t>
-      </w:r>
-      <w:proofErr w:type="spellEnd"/>
-      <w:r>
-        <w:t xml:space="preserve"> Server</w:t>
+      <w:r>
+        <w:t>Config Server</w:t>
       </w:r>
     </w:p>
     <w:p>
@@ -722,27 +544,7 @@
           <w:sz w:val="24"/>
           <w:szCs w:val="24"/>
         </w:rPr>
-        <w:t xml:space="preserve">Repositorio de </w:t>
-      </w:r>
-      <w:proofErr w:type="spellStart"/>
-      <w:r>
-        <w:rPr>
-          <w:b/>
-          <w:bCs/>
-          <w:sz w:val="24"/>
-          <w:szCs w:val="24"/>
-        </w:rPr>
-        <w:t>Config</w:t>
-      </w:r>
-      <w:proofErr w:type="spellEnd"/>
-      <w:r>
-        <w:rPr>
-          <w:b/>
-          <w:bCs/>
-          <w:sz w:val="24"/>
-          <w:szCs w:val="24"/>
-        </w:rPr>
-        <w:t xml:space="preserve"> Server en GitHub</w:t>
+        <w:t>Repositorio de Config Server en GitHub</w:t>
       </w:r>
     </w:p>
     <w:p>
@@ -794,324 +596,259 @@
           <w:sz w:val="24"/>
           <w:szCs w:val="24"/>
         </w:rPr>
-        <w:t xml:space="preserve"> en </w:t>
-      </w:r>
-      <w:proofErr w:type="spellStart"/>
-      <w:r>
+        <w:t xml:space="preserve"> en DockerHub</w:t>
+      </w:r>
+    </w:p>
+    <w:p>
+      <w:pPr>
+        <w:pStyle w:val="Sinespaciado"/>
+      </w:pPr>
+    </w:p>
+    <w:p>
+      <w:pPr>
+        <w:pStyle w:val="Sinespaciado"/>
+        <w:numPr>
+          <w:ilvl w:val="0"/>
+          <w:numId w:val="3"/>
+        </w:numPr>
+      </w:pPr>
+      <w:r>
+        <w:t>API Negocio de Pago de servicios</w:t>
+      </w:r>
+    </w:p>
+    <w:p>
+      <w:pPr>
+        <w:pStyle w:val="Sinespaciado"/>
+      </w:pPr>
+    </w:p>
+    <w:p>
+      <w:pPr>
+        <w:pStyle w:val="Sinespaciado"/>
+      </w:pPr>
+      <w:r>
+        <w:t>cesarac561/bootcamp-pago</w:t>
+      </w:r>
+      <w:r>
+        <w:t>:0.0.1</w:t>
+      </w:r>
+    </w:p>
+    <w:p>
+      <w:pPr>
+        <w:pStyle w:val="Sinespaciado"/>
+      </w:pPr>
+    </w:p>
+    <w:p>
+      <w:pPr>
+        <w:pStyle w:val="Sinespaciado"/>
+        <w:numPr>
+          <w:ilvl w:val="0"/>
+          <w:numId w:val="3"/>
+        </w:numPr>
+      </w:pPr>
+      <w:r>
+        <w:t>API Negocio de Favoritos</w:t>
+      </w:r>
+    </w:p>
+    <w:p>
+      <w:pPr>
+        <w:pStyle w:val="Sinespaciado"/>
+      </w:pPr>
+    </w:p>
+    <w:p>
+      <w:pPr>
+        <w:pStyle w:val="Sinespaciado"/>
+      </w:pPr>
+      <w:r>
+        <w:t>cesarac561/bootcamp-favorito</w:t>
+      </w:r>
+      <w:r>
+        <w:t>:0.0.1</w:t>
+      </w:r>
+    </w:p>
+    <w:p>
+      <w:pPr>
+        <w:pStyle w:val="Sinespaciado"/>
+      </w:pPr>
+    </w:p>
+    <w:p>
+      <w:pPr>
+        <w:pStyle w:val="Sinespaciado"/>
+        <w:numPr>
+          <w:ilvl w:val="0"/>
+          <w:numId w:val="3"/>
+        </w:numPr>
+      </w:pPr>
+      <w:r>
+        <w:t>API de Experiencia</w:t>
+      </w:r>
+    </w:p>
+    <w:p>
+      <w:pPr>
+        <w:pStyle w:val="Sinespaciado"/>
+      </w:pPr>
+    </w:p>
+    <w:p>
+      <w:pPr>
+        <w:pStyle w:val="Sinespaciado"/>
+      </w:pPr>
+      <w:r>
+        <w:t>cesarac561/bootcamp-pagfav_ux</w:t>
+      </w:r>
+      <w:r>
+        <w:t>:0.0.1</w:t>
+      </w:r>
+    </w:p>
+    <w:p>
+      <w:pPr>
+        <w:pStyle w:val="Sinespaciado"/>
+      </w:pPr>
+    </w:p>
+    <w:p>
+      <w:pPr>
+        <w:pStyle w:val="Sinespaciado"/>
+        <w:numPr>
+          <w:ilvl w:val="0"/>
+          <w:numId w:val="3"/>
+        </w:numPr>
+      </w:pPr>
+      <w:r>
+        <w:t xml:space="preserve">Spring Cloud </w:t>
+      </w:r>
+      <w:r>
+        <w:t>Gateway</w:t>
+      </w:r>
+    </w:p>
+    <w:p>
+      <w:pPr>
+        <w:pStyle w:val="Sinespaciado"/>
+      </w:pPr>
+    </w:p>
+    <w:p>
+      <w:pPr>
+        <w:pStyle w:val="Sinespaciado"/>
+      </w:pPr>
+      <w:r>
+        <w:t>cesarac561/bootcamp-pagoservicios-scgateway</w:t>
+      </w:r>
+      <w:r>
+        <w:t>:latest</w:t>
+      </w:r>
+    </w:p>
+    <w:p>
+      <w:pPr>
+        <w:pStyle w:val="Sinespaciado"/>
+      </w:pPr>
+    </w:p>
+    <w:p>
+      <w:pPr>
+        <w:pStyle w:val="Sinespaciado"/>
+        <w:numPr>
+          <w:ilvl w:val="0"/>
+          <w:numId w:val="3"/>
+        </w:numPr>
+      </w:pPr>
+      <w:r>
+        <w:t>Config Server</w:t>
+      </w:r>
+    </w:p>
+    <w:p>
+      <w:pPr>
+        <w:pStyle w:val="Sinespaciado"/>
+      </w:pPr>
+    </w:p>
+    <w:p>
+      <w:pPr>
+        <w:pStyle w:val="Sinespaciado"/>
+      </w:pPr>
+      <w:r>
+        <w:t>cesarac561/bootcamp-pagoservicios-configserver</w:t>
+      </w:r>
+      <w:r>
+        <w:t>:latest</w:t>
+      </w:r>
+    </w:p>
+    <w:p>
+      <w:pPr>
+        <w:pStyle w:val="Sinespaciado"/>
+      </w:pPr>
+    </w:p>
+    <w:p>
+      <w:pPr>
+        <w:pStyle w:val="Sinespaciado"/>
+        <w:numPr>
+          <w:ilvl w:val="0"/>
+          <w:numId w:val="3"/>
+        </w:numPr>
+      </w:pPr>
+      <w:r>
+        <w:t>Eureka Server</w:t>
+      </w:r>
+    </w:p>
+    <w:p>
+      <w:pPr>
+        <w:pStyle w:val="Sinespaciado"/>
+      </w:pPr>
+    </w:p>
+    <w:p>
+      <w:pPr>
+        <w:pStyle w:val="Sinespaciado"/>
+      </w:pPr>
+      <w:r>
+        <w:t>cesarac561/bootcamp-pagoservicios-eurekaserver</w:t>
+      </w:r>
+      <w:r>
+        <w:t>:latest</w:t>
+      </w:r>
+    </w:p>
+    <w:p>
+      <w:pPr>
+        <w:pStyle w:val="Sinespaciado"/>
+      </w:pPr>
+    </w:p>
+    <w:p>
+      <w:pPr>
+        <w:pStyle w:val="Sinespaciado"/>
+      </w:pPr>
+      <w:r>
+        <w:t>(*) Todas las imágenes fueron generadas con la IP 192.168.1.9, se debería cambiar por la IP de la máquina donde se haga el despliegue</w:t>
+      </w:r>
+    </w:p>
+    <w:p>
+      <w:pPr>
+        <w:pStyle w:val="Sinespaciado"/>
+      </w:pPr>
+    </w:p>
+    <w:p>
+      <w:pPr>
+        <w:pStyle w:val="Sinespaciado"/>
         <w:rPr>
           <w:b/>
           <w:bCs/>
           <w:sz w:val="24"/>
           <w:szCs w:val="24"/>
         </w:rPr>
-        <w:t>DockerHub</w:t>
-      </w:r>
-      <w:proofErr w:type="spellEnd"/>
-    </w:p>
-    <w:p>
-      <w:pPr>
-        <w:pStyle w:val="Sinespaciado"/>
-      </w:pPr>
-    </w:p>
-    <w:p>
-      <w:pPr>
-        <w:pStyle w:val="Sinespaciado"/>
-        <w:numPr>
-          <w:ilvl w:val="0"/>
-          <w:numId w:val="3"/>
-        </w:numPr>
-      </w:pPr>
-      <w:r>
-        <w:t>API Negocio de Pago de servicios</w:t>
-      </w:r>
-    </w:p>
-    <w:p>
-      <w:pPr>
-        <w:pStyle w:val="Sinespaciado"/>
-      </w:pPr>
-    </w:p>
-    <w:p>
-      <w:pPr>
-        <w:pStyle w:val="Sinespaciado"/>
-      </w:pPr>
-      <w:r>
-        <w:t>cesarac561/bootcamp-pago</w:t>
-      </w:r>
-      <w:r>
-        <w:t>:0.0.1</w:t>
-      </w:r>
-    </w:p>
-    <w:p>
-      <w:pPr>
-        <w:pStyle w:val="Sinespaciado"/>
-      </w:pPr>
-    </w:p>
-    <w:p>
-      <w:pPr>
-        <w:pStyle w:val="Sinespaciado"/>
-        <w:numPr>
-          <w:ilvl w:val="0"/>
-          <w:numId w:val="3"/>
-        </w:numPr>
-      </w:pPr>
-      <w:r>
-        <w:t>API Negocio de Favoritos</w:t>
-      </w:r>
-    </w:p>
-    <w:p>
-      <w:pPr>
-        <w:pStyle w:val="Sinespaciado"/>
-      </w:pPr>
-    </w:p>
-    <w:p>
-      <w:pPr>
-        <w:pStyle w:val="Sinespaciado"/>
-      </w:pPr>
-      <w:r>
-        <w:t>cesarac561/bootcamp-favorito</w:t>
-      </w:r>
-      <w:r>
-        <w:t>:0.0.1</w:t>
-      </w:r>
-    </w:p>
-    <w:p>
-      <w:pPr>
-        <w:pStyle w:val="Sinespaciado"/>
-      </w:pPr>
-    </w:p>
-    <w:p>
-      <w:pPr>
-        <w:pStyle w:val="Sinespaciado"/>
-        <w:numPr>
-          <w:ilvl w:val="0"/>
-          <w:numId w:val="3"/>
-        </w:numPr>
-      </w:pPr>
-      <w:r>
-        <w:t>API de Experiencia</w:t>
-      </w:r>
-    </w:p>
-    <w:p>
-      <w:pPr>
-        <w:pStyle w:val="Sinespaciado"/>
-      </w:pPr>
-    </w:p>
-    <w:p>
-      <w:pPr>
-        <w:pStyle w:val="Sinespaciado"/>
-      </w:pPr>
-      <w:r>
-        <w:t>cesarac561/bootcamp-pagfav_ux</w:t>
-      </w:r>
-      <w:r>
-        <w:t>:0.0.1</w:t>
-      </w:r>
-    </w:p>
-    <w:p>
-      <w:pPr>
-        <w:pStyle w:val="Sinespaciado"/>
-      </w:pPr>
-    </w:p>
-    <w:p>
-      <w:pPr>
-        <w:pStyle w:val="Sinespaciado"/>
-        <w:numPr>
-          <w:ilvl w:val="0"/>
-          <w:numId w:val="3"/>
-        </w:numPr>
-      </w:pPr>
-      <w:r>
-        <w:t xml:space="preserve">Spring Cloud </w:t>
-      </w:r>
-      <w:r>
-        <w:t>Gateway</w:t>
-      </w:r>
-    </w:p>
-    <w:p>
-      <w:pPr>
-        <w:pStyle w:val="Sinespaciado"/>
-      </w:pPr>
-    </w:p>
-    <w:p>
-      <w:pPr>
-        <w:pStyle w:val="Sinespaciado"/>
-      </w:pPr>
-      <w:r>
-        <w:t>cesarac561/</w:t>
-      </w:r>
-      <w:proofErr w:type="spellStart"/>
-      <w:r>
-        <w:t>bootcamp-pagoservicios-</w:t>
-      </w:r>
-      <w:proofErr w:type="gramStart"/>
-      <w:r>
-        <w:t>scgateway</w:t>
-      </w:r>
-      <w:r>
-        <w:t>:latest</w:t>
-      </w:r>
-      <w:proofErr w:type="spellEnd"/>
-      <w:proofErr w:type="gramEnd"/>
-    </w:p>
-    <w:p>
-      <w:pPr>
-        <w:pStyle w:val="Sinespaciado"/>
-      </w:pPr>
-    </w:p>
-    <w:p>
-      <w:pPr>
-        <w:pStyle w:val="Sinespaciado"/>
-        <w:numPr>
-          <w:ilvl w:val="0"/>
-          <w:numId w:val="3"/>
-        </w:numPr>
-      </w:pPr>
-      <w:proofErr w:type="spellStart"/>
-      <w:r>
-        <w:t>Config</w:t>
-      </w:r>
-      <w:proofErr w:type="spellEnd"/>
-      <w:r>
-        <w:t xml:space="preserve"> Server</w:t>
-      </w:r>
-    </w:p>
-    <w:p>
-      <w:pPr>
-        <w:pStyle w:val="Sinespaciado"/>
-      </w:pPr>
-    </w:p>
-    <w:p>
-      <w:pPr>
-        <w:pStyle w:val="Sinespaciado"/>
-      </w:pPr>
-      <w:r>
-        <w:t>cesarac561/</w:t>
-      </w:r>
-      <w:proofErr w:type="spellStart"/>
-      <w:r>
-        <w:t>bootcamp-pagoservicios-</w:t>
-      </w:r>
-      <w:proofErr w:type="gramStart"/>
-      <w:r>
-        <w:t>configserver</w:t>
-      </w:r>
-      <w:r>
-        <w:t>:latest</w:t>
-      </w:r>
-      <w:proofErr w:type="spellEnd"/>
-      <w:proofErr w:type="gramEnd"/>
-    </w:p>
-    <w:p>
-      <w:pPr>
-        <w:pStyle w:val="Sinespaciado"/>
-      </w:pPr>
-    </w:p>
-    <w:p>
-      <w:pPr>
-        <w:pStyle w:val="Sinespaciado"/>
-        <w:numPr>
-          <w:ilvl w:val="0"/>
-          <w:numId w:val="3"/>
-        </w:numPr>
-      </w:pPr>
-      <w:r>
-        <w:t>Eureka Server</w:t>
-      </w:r>
-    </w:p>
-    <w:p>
-      <w:pPr>
-        <w:pStyle w:val="Sinespaciado"/>
-      </w:pPr>
-    </w:p>
-    <w:p>
-      <w:pPr>
-        <w:pStyle w:val="Sinespaciado"/>
-      </w:pPr>
-      <w:r>
-        <w:t>cesarac561/</w:t>
-      </w:r>
-      <w:proofErr w:type="spellStart"/>
-      <w:r>
-        <w:t>bootcamp-pagoservicios-</w:t>
-      </w:r>
-      <w:proofErr w:type="gramStart"/>
-      <w:r>
-        <w:t>eurekaserver</w:t>
-      </w:r>
-      <w:r>
-        <w:t>:latest</w:t>
-      </w:r>
-      <w:proofErr w:type="spellEnd"/>
-      <w:proofErr w:type="gramEnd"/>
-    </w:p>
-    <w:p>
-      <w:pPr>
-        <w:pStyle w:val="Sinespaciado"/>
-      </w:pPr>
-    </w:p>
-    <w:p>
-      <w:pPr>
-        <w:pStyle w:val="Sinespaciado"/>
-      </w:pPr>
-      <w:r>
-        <w:t>(*) Todas las imágenes fueron generadas con la IP 192.168.1.9, se debería cambiar por la IP de la máquina donde se haga el despliegue</w:t>
-      </w:r>
-    </w:p>
-    <w:p>
-      <w:pPr>
-        <w:pStyle w:val="Sinespaciado"/>
-      </w:pPr>
-    </w:p>
-    <w:p>
-      <w:pPr>
-        <w:pStyle w:val="Sinespaciado"/>
+      </w:pPr>
+      <w:r>
         <w:rPr>
           <w:b/>
           <w:bCs/>
           <w:sz w:val="24"/>
           <w:szCs w:val="24"/>
         </w:rPr>
-      </w:pPr>
-      <w:proofErr w:type="spellStart"/>
-      <w:r>
-        <w:rPr>
-          <w:b/>
-          <w:bCs/>
-          <w:sz w:val="24"/>
-          <w:szCs w:val="24"/>
-        </w:rPr>
-        <w:t>Endpoints</w:t>
-      </w:r>
-      <w:proofErr w:type="spellEnd"/>
-      <w:r>
-        <w:rPr>
-          <w:b/>
-          <w:bCs/>
-          <w:sz w:val="24"/>
-          <w:szCs w:val="24"/>
-        </w:rPr>
-        <w:t xml:space="preserve"> requeridos de los microservicios</w:t>
-      </w:r>
-    </w:p>
-    <w:p>
-      <w:pPr>
-        <w:pStyle w:val="Sinespaciado"/>
-      </w:pPr>
-    </w:p>
-    <w:p>
-      <w:pPr>
-        <w:pStyle w:val="Sinespaciado"/>
-      </w:pPr>
-      <w:r>
-        <w:t xml:space="preserve">(*) En los microservicios se han dejado otros </w:t>
-      </w:r>
-      <w:proofErr w:type="spellStart"/>
-      <w:r>
-        <w:t>endpoints</w:t>
-      </w:r>
-      <w:proofErr w:type="spellEnd"/>
-      <w:r>
-        <w:t xml:space="preserve"> solo para pruebas</w:t>
+        <w:t>Endpoints requeridos de los microservicios</w:t>
+      </w:r>
+    </w:p>
+    <w:p>
+      <w:pPr>
+        <w:pStyle w:val="Sinespaciado"/>
+      </w:pPr>
+    </w:p>
+    <w:p>
+      <w:pPr>
+        <w:pStyle w:val="Sinespaciado"/>
+      </w:pPr>
+      <w:r>
+        <w:t>(*) En los microservicios se han dejado otros endpoints solo para pruebas</w:t>
       </w:r>
     </w:p>
     <w:p>
@@ -1144,21 +881,11 @@
           <w:numId w:val="5"/>
         </w:numPr>
       </w:pPr>
-      <w:proofErr w:type="spellStart"/>
       <w:r>
         <w:t>obtenerServiciosPorCanal</w:t>
       </w:r>
-      <w:proofErr w:type="spellEnd"/>
-      <w:r>
-        <w:t xml:space="preserve"> (de </w:t>
-      </w:r>
-      <w:proofErr w:type="spellStart"/>
-      <w:r>
-        <w:t>ServicioHandler</w:t>
-      </w:r>
-      <w:proofErr w:type="spellEnd"/>
-      <w:r>
-        <w:t>)</w:t>
+      <w:r>
+        <w:t xml:space="preserve"> (de ServicioHandler)</w:t>
       </w:r>
     </w:p>
     <w:p>
@@ -1169,22 +896,12 @@
           <w:numId w:val="5"/>
         </w:numPr>
       </w:pPr>
-      <w:proofErr w:type="spellStart"/>
       <w:r>
         <w:lastRenderedPageBreak/>
         <w:t>registrarPago</w:t>
       </w:r>
-      <w:proofErr w:type="spellEnd"/>
-      <w:r>
-        <w:t xml:space="preserve"> (de </w:t>
-      </w:r>
-      <w:proofErr w:type="spellStart"/>
-      <w:r>
-        <w:t>PagoHandler</w:t>
-      </w:r>
-      <w:proofErr w:type="spellEnd"/>
-      <w:r>
-        <w:t>)</w:t>
+      <w:r>
+        <w:t xml:space="preserve"> (de PagoHandler)</w:t>
       </w:r>
     </w:p>
     <w:p>
@@ -1217,21 +934,11 @@
           <w:numId w:val="6"/>
         </w:numPr>
       </w:pPr>
-      <w:proofErr w:type="spellStart"/>
       <w:r>
         <w:t>registrarFavorito</w:t>
       </w:r>
-      <w:proofErr w:type="spellEnd"/>
-      <w:r>
-        <w:t xml:space="preserve"> (de </w:t>
-      </w:r>
-      <w:proofErr w:type="spellStart"/>
-      <w:r>
-        <w:t>FavoritoHandler</w:t>
-      </w:r>
-      <w:proofErr w:type="spellEnd"/>
-      <w:r>
-        <w:t>)</w:t>
+      <w:r>
+        <w:t xml:space="preserve"> (de FavoritoHandler)</w:t>
       </w:r>
     </w:p>
     <w:p>
@@ -1264,21 +971,11 @@
           <w:numId w:val="6"/>
         </w:numPr>
       </w:pPr>
-      <w:proofErr w:type="spellStart"/>
       <w:r>
         <w:t>obtenerServiciosPorCanal</w:t>
       </w:r>
-      <w:proofErr w:type="spellEnd"/>
-      <w:r>
-        <w:t xml:space="preserve"> (de </w:t>
-      </w:r>
-      <w:proofErr w:type="spellStart"/>
-      <w:r>
-        <w:t>ServicioUxHandler</w:t>
-      </w:r>
-      <w:proofErr w:type="spellEnd"/>
-      <w:r>
-        <w:t>)</w:t>
+      <w:r>
+        <w:t xml:space="preserve"> (de ServicioUxHandler)</w:t>
       </w:r>
     </w:p>
     <w:p>
@@ -1289,19 +986,12 @@
           <w:numId w:val="6"/>
         </w:numPr>
       </w:pPr>
-      <w:proofErr w:type="spellStart"/>
       <w:r>
         <w:t>registrarPagoFavorito</w:t>
       </w:r>
-      <w:proofErr w:type="spellEnd"/>
-      <w:r>
-        <w:t xml:space="preserve"> (de </w:t>
-      </w:r>
-      <w:proofErr w:type="spellStart"/>
-      <w:r>
-        <w:t>ServicioUxHandler</w:t>
-      </w:r>
-      <w:proofErr w:type="spellEnd"/>
+      <w:r>
+        <w:t xml:space="preserve"> (de ServicioUxHandler</w:t>
+      </w:r>
     </w:p>
     <w:p>
       <w:pPr>

</xml_diff>